<commit_message>
Added checklists in DOCX
</commit_message>
<xml_diff>
--- a/docx/en/communications_email_advanced.docx
+++ b/docx/en/communications_email_advanced.docx
@@ -822,7 +822,7 @@
     </w:lvl>
   </w:abstractNum>
   <w:abstractNum w:abstractNumId="990">
-    <w:nsid w:val="93926d17"/>
+    <w:nsid w:val="1e12ef37"/>
     <w:multiLevelType w:val="multilevel"/>
     <w:lvl w:ilvl="0">
       <w:numFmt w:val="bullet"/>
@@ -903,7 +903,7 @@
     </w:lvl>
   </w:abstractNum>
   <w:abstractNum w:abstractNumId="991">
-    <w:nsid w:val="2be35d3d"/>
+    <w:nsid w:val="502e180a"/>
     <w:multiLevelType w:val="multilevel"/>
     <w:lvl w:ilvl="0">
       <w:numFmt w:val="bullet"/>

</xml_diff>